<commit_message>
Update Project Plan, Sprint Review, Sprint Planning, Vision Document Commit
Update Project Plan, Sprint Review, Sprint Planning, Vision Document, Weekly Report 2
</commit_message>
<xml_diff>
--- a/pa/PA3/Sprint Review/Sprint 2 Review.docx
+++ b/pa/PA3/Sprint Review/Sprint 2 Review.docx
@@ -947,16 +947,7 @@
           <w:sz w:val="24"/>
           <w:szCs w:val="24"/>
         </w:rPr>
-        <w:t>All</w:t>
-      </w:r>
-      <w:r>
-        <w:rPr>
-          <w:rFonts w:ascii="Times New Roman" w:eastAsia="Times New Roman" w:hAnsi="Times New Roman" w:cs="Times New Roman"/>
-          <w:bCs/>
-          <w:sz w:val="24"/>
-          <w:szCs w:val="24"/>
-        </w:rPr>
-        <w:t xml:space="preserve"> </w:t>
+        <w:t xml:space="preserve">All </w:t>
       </w:r>
       <w:r>
         <w:rPr>
@@ -1242,7 +1233,7 @@
           <w:sz w:val="24"/>
           <w:szCs w:val="24"/>
         </w:rPr>
-        <w:t>ha</w:t>
+        <w:t xml:space="preserve">has too many deadlines, thus </w:t>
       </w:r>
       <w:r>
         <w:rPr>
@@ -1251,7 +1242,7 @@
           <w:sz w:val="24"/>
           <w:szCs w:val="24"/>
         </w:rPr>
-        <w:t>s</w:t>
+        <w:t xml:space="preserve">front-end </w:t>
       </w:r>
       <w:r>
         <w:rPr>
@@ -1260,7 +1251,7 @@
           <w:sz w:val="24"/>
           <w:szCs w:val="24"/>
         </w:rPr>
-        <w:t xml:space="preserve"> too many deadlines, thus </w:t>
+        <w:t xml:space="preserve">team don't have enough time to </w:t>
       </w:r>
       <w:r>
         <w:rPr>
@@ -1269,7 +1260,7 @@
           <w:sz w:val="24"/>
           <w:szCs w:val="24"/>
         </w:rPr>
-        <w:t xml:space="preserve">front-end </w:t>
+        <w:t xml:space="preserve">research ReactJS and </w:t>
       </w:r>
       <w:r>
         <w:rPr>
@@ -1278,33 +1269,6 @@
           <w:sz w:val="24"/>
           <w:szCs w:val="24"/>
         </w:rPr>
-        <w:t>team</w:t>
-      </w:r>
-      <w:r>
-        <w:rPr>
-          <w:rFonts w:ascii="Times New Roman" w:hAnsi="Times New Roman" w:cs="Times New Roman"/>
-          <w:color w:val="000000"/>
-          <w:sz w:val="24"/>
-          <w:szCs w:val="24"/>
-        </w:rPr>
-        <w:t xml:space="preserve"> don't have enough time to </w:t>
-      </w:r>
-      <w:r>
-        <w:rPr>
-          <w:rFonts w:ascii="Times New Roman" w:hAnsi="Times New Roman" w:cs="Times New Roman"/>
-          <w:color w:val="000000"/>
-          <w:sz w:val="24"/>
-          <w:szCs w:val="24"/>
-        </w:rPr>
-        <w:t xml:space="preserve">research ReactJS and </w:t>
-      </w:r>
-      <w:r>
-        <w:rPr>
-          <w:rFonts w:ascii="Times New Roman" w:hAnsi="Times New Roman" w:cs="Times New Roman"/>
-          <w:color w:val="000000"/>
-          <w:sz w:val="24"/>
-          <w:szCs w:val="24"/>
-        </w:rPr>
         <w:t>finish all of work.</w:t>
       </w:r>
     </w:p>
@@ -1359,6 +1323,66 @@
           <w:szCs w:val="24"/>
         </w:rPr>
       </w:pPr>
+      <w:r>
+        <w:rPr>
+          <w:rStyle w:val="red-underline"/>
+        </w:rPr>
+        <w:t xml:space="preserve">Team </w:t>
+      </w:r>
+      <w:r>
+        <w:t xml:space="preserve">should learn and work together. If someone is </w:t>
+      </w:r>
+      <w:r>
+        <w:rPr>
+          <w:rStyle w:val="red-underline"/>
+        </w:rPr>
+        <w:t>stuck, </w:t>
+      </w:r>
+      <w:r>
+        <w:t>team will help him as soon as possible.</w:t>
+      </w:r>
+    </w:p>
+    <w:p>
+      <w:pPr>
+        <w:pStyle w:val="ListParagraph"/>
+        <w:numPr>
+          <w:ilvl w:val="0"/>
+          <w:numId w:val="7"/>
+        </w:numPr>
+        <w:rPr>
+          <w:rFonts w:ascii="Times New Roman" w:eastAsia="Times New Roman" w:hAnsi="Times New Roman" w:cs="Times New Roman"/>
+          <w:b/>
+          <w:sz w:val="24"/>
+          <w:szCs w:val="24"/>
+        </w:rPr>
+      </w:pPr>
+      <w:r>
+        <w:t xml:space="preserve">Each member should </w:t>
+      </w:r>
+      <w:r>
+        <w:t>arrange the time properly</w:t>
+      </w:r>
+      <w:r>
+        <w:t>.</w:t>
+      </w:r>
+    </w:p>
+    <w:p>
+      <w:pPr>
+        <w:pStyle w:val="ListParagraph"/>
+        <w:numPr>
+          <w:ilvl w:val="0"/>
+          <w:numId w:val="7"/>
+        </w:numPr>
+        <w:rPr>
+          <w:rFonts w:ascii="Times New Roman" w:eastAsia="Times New Roman" w:hAnsi="Times New Roman" w:cs="Times New Roman"/>
+          <w:b/>
+          <w:sz w:val="24"/>
+          <w:szCs w:val="24"/>
+        </w:rPr>
+      </w:pPr>
+      <w:r>
+        <w:t>Optimism up and go for ahead. We’ll learn faster if we forget about the worry and just do the work !</w:t>
+      </w:r>
     </w:p>
     <w:p>
       <w:pPr>
@@ -3090,6 +3114,11 @@
     <w:basedOn w:val="DefaultParagraphFont"/>
     <w:rsid w:val="000D72FE"/>
   </w:style>
+  <w:style w:type="character" w:customStyle="1" w:styleId="red-underline">
+    <w:name w:val="red-underline"/>
+    <w:basedOn w:val="DefaultParagraphFont"/>
+    <w:rsid w:val="00CF07C2"/>
+  </w:style>
 </w:styles>
 </file>
 

</xml_diff>